<commit_message>
final version de fabio
</commit_message>
<xml_diff>
--- a/Versions/2022-13-09-LCA-DRAMPropre_REV_TC.docx
+++ b/Versions/2022-13-09-LCA-DRAMPropre_REV_TC.docx
@@ -925,13 +925,6 @@
             <w:color w:val="000000"/>
             <w:sz w:val="24"/>
             <w:szCs w:val="24"/>
-            <w:rPrChange w:id="4" w:author="Auteur">
-              <w:rPr>
-                <w:rFonts w:ascii="Times New Roman" w:eastAsia="Times New Roman" w:hAnsi="Times New Roman" w:cs="Times New Roman"/>
-                <w:sz w:val="24"/>
-                <w:szCs w:val="24"/>
-              </w:rPr>
-            </w:rPrChange>
           </w:rPr>
           <w:tag w:val="MENDELEY_CITATION_v3_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"/>
           <w:id w:val="1126509730"/>
@@ -941,13 +934,16 @@
         </w:sdtPr>
         <w:sdtContent>
           <w:customXmlInsRangeEnd w:id="3"/>
-          <w:ins w:id="5" w:author="Auteur">
+          <w:ins w:id="4" w:author="Auteur">
             <w:r>
               <w:rPr>
                 <w:rFonts w:ascii="Times New Roman" w:eastAsia="Times New Roman" w:hAnsi="Times New Roman" w:cs="Times New Roman"/>
                 <w:color w:val="000000"/>
                 <w:sz w:val="24"/>
                 <w:szCs w:val="24"/>
+                <w:rPrChange w:id="5" w:author="Auteur">
+                  <w:rPr/>
+                </w:rPrChange>
               </w:rPr>
               <w:t xml:space="preserve">(Geyer et al., </w:t>
             </w:r>
@@ -958,7 +954,6 @@
                 <w:sz w:val="24"/>
                 <w:szCs w:val="24"/>
               </w:rPr>
-              <w:lastRenderedPageBreak/>
               <w:t>2017).</w:t>
             </w:r>
           </w:ins>
@@ -990,7 +985,16 @@
           <w:sz w:val="24"/>
           <w:szCs w:val="24"/>
         </w:rPr>
-        <w:t xml:space="preserve"> This versatile material stands out thanks to its easy processing and handling in shape, color, texture, thermal and barrier properties (making it ideal for food packaging)</w:t>
+        <w:t xml:space="preserve"> </w:t>
+      </w:r>
+      <w:r>
+        <w:rPr>
+          <w:rFonts w:ascii="Times New Roman" w:eastAsia="Times New Roman" w:hAnsi="Times New Roman" w:cs="Times New Roman"/>
+          <w:sz w:val="24"/>
+          <w:szCs w:val="24"/>
+        </w:rPr>
+        <w:lastRenderedPageBreak/>
+        <w:t>This versatile material stands out thanks to its easy processing and handling in shape, color, texture, thermal and barrier properties (making it ideal for food packaging)</w:t>
       </w:r>
       <w:r>
         <w:rPr>
@@ -5284,7 +5288,6 @@
                               <w:spacing w:after="200" w:line="240" w:lineRule="auto"/>
                               <w:textDirection w:val="btLr"/>
                             </w:pPr>
-                            <w:proofErr w:type="gramStart"/>
                             <w:r>
                               <w:rPr>
                                 <w:rFonts w:ascii="Arial" w:eastAsia="Arial" w:hAnsi="Arial" w:cs="Arial"/>
@@ -5292,17 +5295,7 @@
                                 <w:color w:val="44546A"/>
                                 <w:sz w:val="18"/>
                               </w:rPr>
-                              <w:t>Figure  SEQ</w:t>
-                            </w:r>
-                            <w:proofErr w:type="gramEnd"/>
-                            <w:r>
-                              <w:rPr>
-                                <w:rFonts w:ascii="Arial" w:eastAsia="Arial" w:hAnsi="Arial" w:cs="Arial"/>
-                                <w:i/>
-                                <w:color w:val="44546A"/>
-                                <w:sz w:val="18"/>
-                              </w:rPr>
-                              <w:t xml:space="preserve"> Figure \* ARABIC :Optimized route considered in the case study (Santander et al. 2020)</w:t>
+                              <w:t>Figure  SEQ Figure \* ARABIC :Optimized route considered in the case study (Santander et al. 2020)</w:t>
                             </w:r>
                           </w:p>
                         </w:txbxContent>
@@ -5655,13 +5648,6 @@
             <w:color w:val="000000"/>
             <w:sz w:val="24"/>
             <w:szCs w:val="24"/>
-            <w:rPrChange w:id="11" w:author="Auteur">
-              <w:rPr>
-                <w:rFonts w:ascii="Times New Roman" w:eastAsia="Times New Roman" w:hAnsi="Times New Roman" w:cs="Times New Roman"/>
-                <w:sz w:val="24"/>
-                <w:szCs w:val="24"/>
-              </w:rPr>
-            </w:rPrChange>
           </w:rPr>
           <w:tag w:val="MENDELEY_CITATION_v3_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"/>
           <w:id w:val="1698506015"/>
@@ -5670,13 +5656,16 @@
           </w:placeholder>
         </w:sdtPr>
         <w:sdtContent>
-          <w:ins w:id="12" w:author="Auteur">
+          <w:ins w:id="11" w:author="Auteur">
             <w:r>
               <w:rPr>
                 <w:rFonts w:ascii="Times New Roman" w:eastAsia="Times New Roman" w:hAnsi="Times New Roman" w:cs="Times New Roman"/>
                 <w:color w:val="000000"/>
                 <w:sz w:val="24"/>
                 <w:szCs w:val="24"/>
+                <w:rPrChange w:id="12" w:author="Auteur">
+                  <w:rPr/>
+                </w:rPrChange>
               </w:rPr>
               <w:t>(Andersson et al., 2016)(Andersson et al., 2016)(Andersson et al., 2016)(Andersson et al., 2016)(Andersson et al., 2016)</w:t>
             </w:r>
@@ -19233,6 +19222,7 @@
         <w:t xml:space="preserve">cenario 3. </w:t>
       </w:r>
     </w:p>
+    <w:commentRangeStart w:id="35"/>
     <w:p>
       <w:pPr>
         <w:ind w:firstLine="360"/>
@@ -19244,7 +19234,6 @@
           <w:szCs w:val="24"/>
         </w:rPr>
       </w:pPr>
-      <w:commentRangeStart w:id="35"/>
       <w:r>
         <w:rPr>
           <w:rFonts w:ascii="Times New Roman" w:eastAsia="Times New Roman" w:hAnsi="Times New Roman" w:cs="Times New Roman"/>
@@ -20702,7 +20691,7 @@
           <w:szCs w:val="24"/>
         </w:rPr>
       </w:pPr>
-      <w:bookmarkStart w:id="44" w:name="_Toc100769599"/>
+      <w:bookmarkStart w:id="43" w:name="_Toc100769599"/>
       <w:r>
         <w:rPr>
           <w:rFonts w:ascii="Times New Roman" w:eastAsia="Times New Roman" w:hAnsi="Times New Roman" w:cs="Times New Roman"/>
@@ -20712,7 +20701,7 @@
         </w:rPr>
         <w:t>Energy Source</w:t>
       </w:r>
-      <w:bookmarkEnd w:id="44"/>
+      <w:bookmarkEnd w:id="43"/>
     </w:p>
     <w:p>
       <w:pPr>
@@ -21141,7 +21130,7 @@
         <w:keepNext/>
         <w:jc w:val="both"/>
       </w:pPr>
-      <w:commentRangeStart w:id="45"/>
+      <w:commentRangeStart w:id="44"/>
       <w:r>
         <w:rPr>
           <w:noProof/>
@@ -21184,12 +21173,12 @@
           </wp:inline>
         </w:drawing>
       </w:r>
-      <w:commentRangeEnd w:id="45"/>
+      <w:commentRangeEnd w:id="44"/>
       <w:r>
         <w:rPr>
           <w:rStyle w:val="Marquedecommentaire"/>
         </w:rPr>
-        <w:commentReference w:id="45"/>
+        <w:commentReference w:id="44"/>
       </w:r>
     </w:p>
     <w:p>
@@ -21654,13 +21643,13 @@
           <w:numId w:val="4"/>
         </w:numPr>
       </w:pPr>
-      <w:bookmarkStart w:id="46" w:name="_heading=h.35nkun2" w:colFirst="0" w:colLast="0"/>
-      <w:bookmarkStart w:id="47" w:name="_Toc100769600"/>
+      <w:bookmarkStart w:id="45" w:name="_heading=h.35nkun2" w:colFirst="0" w:colLast="0"/>
+      <w:bookmarkStart w:id="46" w:name="_Toc100769600"/>
+      <w:bookmarkEnd w:id="45"/>
+      <w:r>
+        <w:t>Discussion</w:t>
+      </w:r>
       <w:bookmarkEnd w:id="46"/>
-      <w:r>
-        <w:t>Discussion</w:t>
-      </w:r>
-      <w:bookmarkEnd w:id="47"/>
     </w:p>
     <w:p/>
     <w:p>
@@ -23327,11 +23316,11 @@
           <w:numId w:val="4"/>
         </w:numPr>
       </w:pPr>
-      <w:bookmarkStart w:id="48" w:name="_Toc100769601"/>
+      <w:bookmarkStart w:id="47" w:name="_Toc100769601"/>
       <w:r>
         <w:t>Conclusions</w:t>
       </w:r>
-      <w:bookmarkEnd w:id="48"/>
+      <w:bookmarkEnd w:id="47"/>
       <w:r>
         <w:t xml:space="preserve"> </w:t>
       </w:r>
@@ -23819,7 +23808,7 @@
       </w:r>
     </w:p>
   </w:comment>
-  <w:comment w:id="45" w:author="Auteur" w:initials="A">
+  <w:comment w:id="44" w:author="Auteur" w:initials="A">
     <w:p>
       <w:pPr>
         <w:pStyle w:val="Commentaire"/>
@@ -26384,6 +26373,7 @@
 <w:fonts xmlns:mc="http://schemas.openxmlformats.org/markup-compatibility/2006" xmlns:r="http://schemas.openxmlformats.org/officeDocument/2006/relationships" xmlns:w="http://schemas.openxmlformats.org/wordprocessingml/2006/main" xmlns:w14="http://schemas.microsoft.com/office/word/2010/wordml" xmlns:w15="http://schemas.microsoft.com/office/word/2012/wordml" xmlns:w16cex="http://schemas.microsoft.com/office/word/2018/wordml/cex" xmlns:w16cid="http://schemas.microsoft.com/office/word/2016/wordml/cid" xmlns:w16="http://schemas.microsoft.com/office/word/2018/wordml" xmlns:w16sdtdh="http://schemas.microsoft.com/office/word/2020/wordml/sdtdatahash" xmlns:w16se="http://schemas.microsoft.com/office/word/2015/wordml/symex" mc:Ignorable="w14 w15 w16se w16cid w16 w16cex w16sdtdh">
   <w:font w:name="Noto Sans Symbols">
     <w:altName w:val="Calibri"/>
+    <w:panose1 w:val="020B0604020202020204"/>
     <w:charset w:val="00"/>
     <w:family w:val="auto"/>
     <w:pitch w:val="default"/>
@@ -26412,16 +26402,16 @@
   <w:font w:name="Symbol">
     <w:panose1 w:val="05050102010706020507"/>
     <w:charset w:val="02"/>
-    <w:family w:val="roman"/>
+    <w:family w:val="decorative"/>
     <w:pitch w:val="variable"/>
     <w:sig w:usb0="00000000" w:usb1="10000000" w:usb2="00000000" w:usb3="00000000" w:csb0="80000000" w:csb1="00000000"/>
   </w:font>
   <w:font w:name="Wingdings">
     <w:panose1 w:val="05000000000000000000"/>
     <w:charset w:val="02"/>
-    <w:family w:val="auto"/>
+    <w:family w:val="decorative"/>
     <w:pitch w:val="variable"/>
-    <w:sig w:usb0="00000000" w:usb1="10000000" w:usb2="00000000" w:usb3="00000000" w:csb0="80000000" w:csb1="00000000"/>
+    <w:sig w:usb0="00000003" w:usb1="10000000" w:usb2="00000000" w:usb3="00000000" w:csb0="80000001" w:csb1="00000000"/>
   </w:font>
   <w:font w:name="Calibri">
     <w:panose1 w:val="020F0502020204030204"/>
@@ -26438,14 +26428,13 @@
     <w:sig w:usb0="E4002EFF" w:usb1="C000247B" w:usb2="00000009" w:usb3="00000000" w:csb0="000001FF" w:csb1="00000000"/>
   </w:font>
   <w:font w:name="Segoe UI">
-    <w:panose1 w:val="020B0502040204020203"/>
+    <w:panose1 w:val="020B0604020202020204"/>
     <w:charset w:val="00"/>
     <w:family w:val="swiss"/>
     <w:pitch w:val="variable"/>
     <w:sig w:usb0="E4002EFF" w:usb1="C000E47F" w:usb2="00000009" w:usb3="00000000" w:csb0="000001FF" w:csb1="00000000"/>
   </w:font>
   <w:font w:name="Georgia">
-    <w:altName w:val="Georgia"/>
     <w:panose1 w:val="02040502050405020303"/>
     <w:charset w:val="00"/>
     <w:family w:val="roman"/>
@@ -26527,6 +26516,7 @@
     <w:rsid w:val="00F46CC9"/>
     <w:rsid w:val="00F76446"/>
     <w:rsid w:val="00F854C4"/>
+    <w:rsid w:val="00FF3ADE"/>
   </w:rsids>
   <m:mathPr>
     <m:mathFont m:val="Cambria Math"/>
@@ -27315,28 +27305,28 @@
 </file>
 
 <file path=customXml/item1.xml><?xml version="1.0" encoding="utf-8"?>
+<b:Sources xmlns:b="http://schemas.openxmlformats.org/officeDocument/2006/bibliography" xmlns="http://schemas.openxmlformats.org/officeDocument/2006/bibliography" SelectedStyle="\APASixthEditionOfficeOnline.xsl" StyleName="APA" Version="6"/>
+</file>
+
+<file path=customXml/item2.xml><?xml version="1.0" encoding="utf-8"?>
 <go:gDocsCustomXmlDataStorage xmlns:go="http://customooxmlschemas.google.com/" xmlns:r="http://schemas.openxmlformats.org/officeDocument/2006/relationships">
   <go:docsCustomData xmlns:go="http://customooxmlschemas.google.com/" roundtripDataSignature="AMtx7miSaSaRCHDdSm2tSxEGi54oeeE3SA==">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</go:docsCustomData>
 </go:gDocsCustomXmlDataStorage>
 </file>
 
-<file path=customXml/item2.xml><?xml version="1.0" encoding="utf-8"?>
-<b:Sources xmlns:b="http://schemas.openxmlformats.org/officeDocument/2006/bibliography" xmlns="http://schemas.openxmlformats.org/officeDocument/2006/bibliography" SelectedStyle="\APASixthEditionOfficeOnline.xsl" StyleName="APA" Version="6"/>
+<file path=customXml/itemProps1.xml><?xml version="1.0" encoding="utf-8"?>
+<ds:datastoreItem xmlns:ds="http://schemas.openxmlformats.org/officeDocument/2006/customXml" ds:itemID="{E55FCEBE-EADF-474D-9562-1236E9531B9E}">
+  <ds:schemaRefs>
+    <ds:schemaRef ds:uri="http://schemas.openxmlformats.org/officeDocument/2006/bibliography"/>
+  </ds:schemaRefs>
+</ds:datastoreItem>
 </file>
 
-<file path=customXml/itemProps1.xml><?xml version="1.0" encoding="utf-8"?>
+<file path=customXml/itemProps2.xml><?xml version="1.0" encoding="utf-8"?>
 <ds:datastoreItem xmlns:ds="http://schemas.openxmlformats.org/officeDocument/2006/customXml" ds:itemID="{11111111-1234-1234-1234-123412341234}">
   <ds:schemaRefs>
     <ds:schemaRef ds:uri="http://customooxmlschemas.google.com/"/>
     <ds:schemaRef ds:uri="http://schemas.openxmlformats.org/officeDocument/2006/relationships"/>
   </ds:schemaRefs>
 </ds:datastoreItem>
-</file>
-
-<file path=customXml/itemProps2.xml><?xml version="1.0" encoding="utf-8"?>
-<ds:datastoreItem xmlns:ds="http://schemas.openxmlformats.org/officeDocument/2006/customXml" ds:itemID="{E55FCEBE-EADF-474D-9562-1236E9531B9E}">
-  <ds:schemaRefs>
-    <ds:schemaRef ds:uri="http://schemas.openxmlformats.org/officeDocument/2006/bibliography"/>
-  </ds:schemaRefs>
-</ds:datastoreItem>
 </file>
</xml_diff>